<commit_message>
Add data source in ppt
</commit_message>
<xml_diff>
--- a/GENDER AND AGE RECOGNITION.docx
+++ b/GENDER AND AGE RECOGNITION.docx
@@ -231,7 +231,31 @@
           <w:szCs w:val="36"/>
         </w:rPr>
         <w:lastRenderedPageBreak/>
-        <w:t>gender and ethnicity so that we may ge a more accurate result by using more diverse input. After implementing all the data, we will use the algorithm to determine the gender and age as accurately as possible.</w:t>
+        <w:t>gender and ethnicity so that we may ge</w:t>
+      </w:r>
+      <w:r>
+        <w:rPr>
+          <w:sz w:val="36"/>
+          <w:szCs w:val="36"/>
+        </w:rPr>
+        <w:t>t</w:t>
+      </w:r>
+      <w:r>
+        <w:rPr>
+          <w:sz w:val="36"/>
+          <w:szCs w:val="36"/>
+        </w:rPr>
+        <w:t xml:space="preserve"> a more accurate result by using more diverse input. After implementing all the data, we will use the algorithm to determine the gender and age as accurately as possible.</w:t>
+      </w:r>
+      <w:r>
+        <w:t xml:space="preserve"> </w:t>
+      </w:r>
+      <w:r>
+        <w:rPr>
+          <w:sz w:val="36"/>
+          <w:szCs w:val="36"/>
+        </w:rPr>
+        <w:t>The data for this project have been sourced from kagel</w:t>
       </w:r>
     </w:p>
     <w:p>
@@ -2296,7 +2320,6 @@
   <w:style w:type="character" w:default="1" w:styleId="DefaultParagraphFont">
     <w:name w:val="Default Paragraph Font"/>
     <w:uiPriority w:val="1"/>
-    <w:semiHidden/>
     <w:unhideWhenUsed/>
   </w:style>
   <w:style w:type="table" w:default="1" w:styleId="TableNormal">

</xml_diff>